<commit_message>
updated cards following exec training
</commit_message>
<xml_diff>
--- a/docs/content/cartes-memo.docx
+++ b/docs/content/cartes-memo.docx
@@ -7,7 +7,7 @@
         <w:rPr>
           <w:noProof/>
         </w:rPr>
-        <w:object w:dxaOrig="225" w:dyaOrig="225">
+        <w:object w:dxaOrig="1440" w:dyaOrig="1440">
           <v:shapetype id="_x0000_t75" coordsize="21600,21600" o:spt="75" o:preferrelative="t" path="m@4@5l@4@11@9@11@9@5xe" filled="f" stroked="f">
             <v:stroke joinstyle="miter"/>
             <v:formulas>
@@ -27,7 +27,7 @@
             <v:path o:extrusionok="f" gradientshapeok="t" o:connecttype="rect"/>
             <o:lock v:ext="edit" aspectratio="t"/>
           </v:shapetype>
-          <v:shape id="_x0000_s1026" type="#_x0000_t75" style="position:absolute;margin-left:-65.9pt;margin-top:-65.85pt;width:598.85pt;height:425.9pt;z-index:251659264;mso-position-horizontal-relative:text;mso-position-vertical-relative:text;mso-width-relative:page;mso-height-relative:page">
+          <v:shape id="_x0000_s1026" type="#_x0000_t75" style="position:absolute;margin-left:-65.9pt;margin-top:-65.85pt;width:579.7pt;height:412.8pt;z-index:251659264;mso-position-horizontal-relative:text;mso-position-vertical-relative:text;mso-width-relative:page;mso-height-relative:page">
             <v:imagedata r:id="rId4" o:title=""/>
           </v:shape>
           <o:OLEObject Type="Link" ProgID="PowerPoint.Slide.8" ShapeID="_x0000_s1026" DrawAspect="Content" r:id="rId5" UpdateMode="Always">
@@ -56,8 +56,8 @@
         <w:rPr>
           <w:noProof/>
         </w:rPr>
-        <w:object w:dxaOrig="225" w:dyaOrig="225">
-          <v:shape id="_x0000_s1027" type="#_x0000_t75" style="position:absolute;margin-left:-53.35pt;margin-top:21.45pt;width:575.95pt;height:409.4pt;z-index:251664384;mso-position-horizontal-relative:text;mso-position-vertical-relative:text">
+        <w:object w:dxaOrig="1440" w:dyaOrig="1440">
+          <v:shape id="_x0000_s1027" type="#_x0000_t75" style="position:absolute;margin-left:-53.35pt;margin-top:21.45pt;width:558.45pt;height:397.65pt;z-index:251664384;mso-position-horizontal-relative:text;mso-position-vertical-relative:text">
             <v:imagedata r:id="rId6" o:title=""/>
           </v:shape>
           <o:OLEObject Type="Link" ProgID="PowerPoint.Slide.8" ShapeID="_x0000_s1027" DrawAspect="Content" r:id="rId7" UpdateMode="Always">
@@ -88,8 +88,8 @@
           <w:noProof/>
         </w:rPr>
         <w:lastRenderedPageBreak/>
-        <w:object w:dxaOrig="225" w:dyaOrig="225">
-          <v:shape id="_x0000_s1028" type="#_x0000_t75" style="position:absolute;margin-left:-60.3pt;margin-top:-66.15pt;width:580.4pt;height:413.4pt;z-index:251666432;mso-position-horizontal-relative:text;mso-position-vertical-relative:text">
+        <w:object w:dxaOrig="1440" w:dyaOrig="1440">
+          <v:shape id="_x0000_s1028" type="#_x0000_t75" style="position:absolute;margin-left:-60.3pt;margin-top:-66.15pt;width:578.05pt;height:411.65pt;z-index:251666432;mso-position-horizontal-relative:text;mso-position-vertical-relative:text">
             <v:imagedata r:id="rId8" o:title=""/>
           </v:shape>
           <o:OLEObject Type="Link" ProgID="PowerPoint.Slide.8" ShapeID="_x0000_s1028" DrawAspect="Content" r:id="rId9" UpdateMode="Always">
@@ -99,7 +99,10 @@
         </w:object>
       </w:r>
     </w:p>
-    <w:p/>
+    <w:p>
+      <w:bookmarkStart w:id="0" w:name="_GoBack"/>
+      <w:bookmarkEnd w:id="0"/>
+    </w:p>
     <w:p/>
     <w:p/>
     <w:p/>
@@ -118,8 +121,8 @@
         <w:rPr>
           <w:noProof/>
         </w:rPr>
-        <w:object w:dxaOrig="225" w:dyaOrig="225">
-          <v:shape id="_x0000_s1029" type="#_x0000_t75" style="position:absolute;margin-left:-65.5pt;margin-top:15.75pt;width:297.65pt;height:212.1pt;z-index:251668480;mso-position-horizontal-relative:text;mso-position-vertical-relative:text">
+        <w:object w:dxaOrig="1440" w:dyaOrig="1440">
+          <v:shape id="_x0000_s1029" type="#_x0000_t75" style="position:absolute;margin-left:-65.5pt;margin-top:15.75pt;width:570.6pt;height:406.3pt;z-index:251668480;mso-position-horizontal-relative:text;mso-position-vertical-relative:text">
             <v:imagedata r:id="rId10" o:title=""/>
           </v:shape>
           <o:OLEObject Type="Link" ProgID="PowerPoint.Slide.8" ShapeID="_x0000_s1029" DrawAspect="Content" r:id="rId11" UpdateMode="Always">
@@ -150,8 +153,8 @@
           <w:noProof/>
         </w:rPr>
         <w:lastRenderedPageBreak/>
-        <w:object w:dxaOrig="225" w:dyaOrig="225">
-          <v:shape id="_x0000_s1033" type="#_x0000_t75" style="position:absolute;margin-left:-62.9pt;margin-top:-64.85pt;width:574.75pt;height:409.4pt;z-index:251674624;mso-position-horizontal-relative:text;mso-position-vertical-relative:text">
+        <w:object w:dxaOrig="1440" w:dyaOrig="1440">
+          <v:shape id="_x0000_s1033" type="#_x0000_t75" style="position:absolute;margin-left:-62.9pt;margin-top:-64.85pt;width:575.45pt;height:409.8pt;z-index:251674624;mso-position-horizontal-relative:text;mso-position-vertical-relative:text">
             <v:imagedata r:id="rId12" o:title=""/>
           </v:shape>
           <o:OLEObject Type="Link" ProgID="PowerPoint.Slide.8" ShapeID="_x0000_s1033" DrawAspect="Content" r:id="rId13" UpdateMode="Always">
@@ -180,8 +183,8 @@
         <w:rPr>
           <w:noProof/>
         </w:rPr>
-        <w:object w:dxaOrig="225" w:dyaOrig="225">
-          <v:shape id="_x0000_s1034" type="#_x0000_t75" style="position:absolute;margin-left:-59.65pt;margin-top:16.35pt;width:548.85pt;height:390.95pt;z-index:251676672;mso-position-horizontal-relative:text;mso-position-vertical-relative:text">
+        <w:object w:dxaOrig="1440" w:dyaOrig="1440">
+          <v:shape id="_x0000_s1034" type="#_x0000_t75" style="position:absolute;margin-left:-59.65pt;margin-top:16.35pt;width:572.2pt;height:407.45pt;z-index:251676672;mso-position-horizontal-relative:text;mso-position-vertical-relative:text">
             <v:imagedata r:id="rId14" o:title=""/>
           </v:shape>
           <o:OLEObject Type="Link" ProgID="PowerPoint.Slide.8" ShapeID="_x0000_s1034" DrawAspect="Content" r:id="rId15" UpdateMode="Always">
@@ -212,8 +215,8 @@
           <w:noProof/>
         </w:rPr>
         <w:lastRenderedPageBreak/>
-        <w:object w:dxaOrig="225" w:dyaOrig="225">
-          <v:shape id="_x0000_s1030" type="#_x0000_t75" style="position:absolute;margin-left:-65.3pt;margin-top:-64.85pt;width:581.6pt;height:414.25pt;z-index:251670528;mso-position-horizontal-relative:text;mso-position-vertical-relative:text">
+        <w:object w:dxaOrig="1440" w:dyaOrig="1440">
+          <v:shape id="_x0000_s1030" type="#_x0000_t75" style="position:absolute;margin-left:-65.3pt;margin-top:-64.85pt;width:572.9pt;height:407.95pt;z-index:251670528;mso-position-horizontal-relative:text;mso-position-vertical-relative:text">
             <v:imagedata r:id="rId16" o:title=""/>
           </v:shape>
           <o:OLEObject Type="Link" ProgID="PowerPoint.Slide.8" ShapeID="_x0000_s1030" DrawAspect="Content" r:id="rId17" UpdateMode="Always">
@@ -242,8 +245,8 @@
         <w:rPr>
           <w:noProof/>
         </w:rPr>
-        <w:object w:dxaOrig="225" w:dyaOrig="225">
-          <v:shape id="_x0000_s1032" type="#_x0000_t75" style="position:absolute;margin-left:-61.2pt;margin-top:12.1pt;width:577.45pt;height:411.3pt;z-index:251672576;mso-position-horizontal-relative:text;mso-position-vertical-relative:text">
+        <w:object w:dxaOrig="1440" w:dyaOrig="1440">
+          <v:shape id="_x0000_s1032" type="#_x0000_t75" style="position:absolute;margin-left:-61.2pt;margin-top:12.1pt;width:576.25pt;height:410.35pt;z-index:251672576;mso-position-horizontal-relative:text;mso-position-vertical-relative:text">
             <v:imagedata r:id="rId18" o:title=""/>
           </v:shape>
           <o:OLEObject Type="Link" ProgID="PowerPoint.Slide.8" ShapeID="_x0000_s1032" DrawAspect="Content" r:id="rId19" UpdateMode="Always">
@@ -274,8 +277,8 @@
           <w:noProof/>
         </w:rPr>
         <w:lastRenderedPageBreak/>
-        <w:object w:dxaOrig="225" w:dyaOrig="225">
-          <v:shape id="_x0000_s1035" type="#_x0000_t75" style="position:absolute;margin-left:-60.95pt;margin-top:-60.3pt;width:573.85pt;height:408.75pt;z-index:251678720;mso-position-horizontal-relative:text;mso-position-vertical-relative:text">
+        <w:object w:dxaOrig="1440" w:dyaOrig="1440">
+          <v:shape id="_x0000_s1035" type="#_x0000_t75" style="position:absolute;margin-left:-60.95pt;margin-top:-60.3pt;width:572.25pt;height:407.5pt;z-index:251678720;mso-position-horizontal-relative:text;mso-position-vertical-relative:text">
             <v:imagedata r:id="rId20" o:title=""/>
           </v:shape>
           <o:OLEObject Type="Link" ProgID="PowerPoint.Slide.8" ShapeID="_x0000_s1035" DrawAspect="Content" r:id="rId21" UpdateMode="Always">
@@ -294,14 +297,12 @@
     <w:p/>
     <w:p/>
     <w:p>
-      <w:bookmarkStart w:id="0" w:name="_GoBack"/>
-      <w:bookmarkEnd w:id="0"/>
       <w:r>
         <w:rPr>
           <w:noProof/>
         </w:rPr>
-        <w:object w:dxaOrig="225" w:dyaOrig="225">
-          <v:shape id="_x0000_s1036" type="#_x0000_t75" style="position:absolute;margin-left:-60.95pt;margin-top:151.95pt;width:571.2pt;height:406.85pt;z-index:251680768;mso-position-horizontal-relative:text;mso-position-vertical-relative:text">
+        <w:object w:dxaOrig="1440" w:dyaOrig="1440">
+          <v:shape id="_x0000_s1036" type="#_x0000_t75" style="position:absolute;margin-left:-60.95pt;margin-top:151.95pt;width:572.25pt;height:407.5pt;z-index:251680768;mso-position-horizontal-relative:text;mso-position-vertical-relative:text">
             <v:imagedata r:id="rId22" o:title=""/>
           </v:shape>
           <o:OLEObject Type="Link" ProgID="PowerPoint.Slide.8" ShapeID="_x0000_s1036" DrawAspect="Content" r:id="rId23" UpdateMode="Always">
@@ -718,6 +719,7 @@
   <w:style w:type="character" w:default="1" w:styleId="Policepardfaut">
     <w:name w:val="Default Paragraph Font"/>
     <w:uiPriority w:val="1"/>
+    <w:semiHidden/>
     <w:unhideWhenUsed/>
   </w:style>
   <w:style w:type="table" w:default="1" w:styleId="TableauNormal">

</xml_diff>